<commit_message>
made some updates to hw activity #6.  it is still incomplete.
</commit_message>
<xml_diff>
--- a/activities_hw/HW_Activity6.docx
+++ b/activities_hw/HW_Activity6.docx
@@ -236,26 +236,47 @@
     <w:p>
       <w:pPr>
         <w:pStyle w:val="Default"/>
-      </w:pPr>
-      <w:r>
+        <w:rPr>
+          <w:color w:val="0000FF"/>
+        </w:rPr>
+      </w:pPr>
+      <w:r>
+        <w:rPr>
+          <w:color w:val="0000FF"/>
+        </w:rPr>
         <w:t xml:space="preserve">Again, use the </w:t>
       </w:r>
       <w:r>
+        <w:rPr>
+          <w:color w:val="0000FF"/>
+        </w:rPr>
         <w:t>I</w:t>
       </w:r>
       <w:r>
+        <w:rPr>
+          <w:color w:val="0000FF"/>
+        </w:rPr>
         <w:t>nternet to find the most recent driver (do not downloa</w:t>
       </w:r>
       <w:r>
+        <w:rPr>
+          <w:color w:val="0000FF"/>
+        </w:rPr>
         <w:t>d as it will be provided on a flash drive</w:t>
       </w:r>
       <w:r>
+        <w:rPr>
+          <w:color w:val="0000FF"/>
+        </w:rPr>
         <w:t>)</w:t>
       </w:r>
     </w:p>
     <w:p>
       <w:pPr>
         <w:pStyle w:val="Default"/>
+        <w:rPr>
+          <w:color w:val="0000FF"/>
+        </w:rPr>
       </w:pPr>
     </w:p>
     <w:p>
@@ -265,14 +286,23 @@
           <w:ilvl w:val="0"/>
           <w:numId w:val="3"/>
         </w:numPr>
-      </w:pPr>
-      <w:r>
+        <w:rPr>
+          <w:color w:val="0000FF"/>
+        </w:rPr>
+      </w:pPr>
+      <w:r>
+        <w:rPr>
+          <w:color w:val="0000FF"/>
+        </w:rPr>
         <w:t>Driver version:  _______________________________________</w:t>
       </w:r>
     </w:p>
     <w:p>
       <w:pPr>
         <w:pStyle w:val="Default"/>
+        <w:rPr>
+          <w:color w:val="0000FF"/>
+        </w:rPr>
       </w:pPr>
     </w:p>
     <w:p>
@@ -280,26 +310,43 @@
         <w:pStyle w:val="Default"/>
         <w:rPr>
           <w:b/>
-        </w:rPr>
-      </w:pPr>
-      <w:r>
+          <w:color w:val="0000FF"/>
+        </w:rPr>
+      </w:pPr>
+      <w:r>
+        <w:rPr>
+          <w:color w:val="0000FF"/>
+        </w:rPr>
         <w:t xml:space="preserve">Install the driver. Locate </w:t>
       </w:r>
       <w:r>
+        <w:rPr>
+          <w:color w:val="0000FF"/>
+        </w:rPr>
         <w:t xml:space="preserve">and connect to </w:t>
       </w:r>
       <w:r>
+        <w:rPr>
+          <w:color w:val="0000FF"/>
+        </w:rPr>
         <w:t xml:space="preserve">the wireless network </w:t>
       </w:r>
       <w:r>
+        <w:rPr>
+          <w:color w:val="0000FF"/>
+        </w:rPr>
         <w:t xml:space="preserve">set up for CPADS </w:t>
       </w:r>
       <w:r>
+        <w:rPr>
+          <w:color w:val="0000FF"/>
+        </w:rPr>
         <w:t>(</w:t>
       </w:r>
       <w:r>
         <w:rPr>
           <w:b/>
+          <w:color w:val="0000FF"/>
         </w:rPr>
         <w:t>DO</w:t>
       </w:r>
@@ -307,39 +354,288 @@
         <w:rPr>
           <w:b/>
           <w:bCs/>
+          <w:color w:val="0000FF"/>
         </w:rPr>
         <w:t xml:space="preserve"> NOT</w:t>
       </w:r>
       <w:r>
+        <w:rPr>
+          <w:color w:val="0000FF"/>
+        </w:rPr>
         <w:t xml:space="preserve"> </w:t>
       </w:r>
       <w:r>
+        <w:rPr>
+          <w:color w:val="0000FF"/>
+        </w:rPr>
         <w:t xml:space="preserve">connect to the </w:t>
       </w:r>
       <w:proofErr w:type="spellStart"/>
       <w:r>
+        <w:rPr>
+          <w:color w:val="0000FF"/>
+        </w:rPr>
         <w:t>ycp</w:t>
       </w:r>
       <w:proofErr w:type="spellEnd"/>
       <w:r>
+        <w:rPr>
+          <w:color w:val="0000FF"/>
+        </w:rPr>
         <w:t xml:space="preserve"> </w:t>
       </w:r>
       <w:r>
+        <w:rPr>
+          <w:color w:val="0000FF"/>
+        </w:rPr>
         <w:t>wireless network</w:t>
       </w:r>
       <w:r>
+        <w:rPr>
+          <w:color w:val="0000FF"/>
+        </w:rPr>
         <w:t>)</w:t>
       </w:r>
       <w:r>
+        <w:rPr>
+          <w:color w:val="0000FF"/>
+        </w:rPr>
         <w:t xml:space="preserve">.  When prompted for a network password, </w:t>
       </w:r>
       <w:r>
+        <w:rPr>
+          <w:color w:val="0000FF"/>
+        </w:rPr>
         <w:t>use</w:t>
       </w:r>
       <w:r>
+        <w:rPr>
+          <w:color w:val="0000FF"/>
+        </w:rPr>
         <w:t xml:space="preserve">: </w:t>
       </w:r>
       <w:proofErr w:type="spellStart"/>
+      <w:r>
+        <w:rPr>
+          <w:rFonts w:ascii="Courier New" w:hAnsi="Courier New"/>
+          <w:b/>
+          <w:color w:val="0000FF"/>
+          <w:sz w:val="20"/>
+          <w:szCs w:val="20"/>
+        </w:rPr>
+        <w:t>cpadswifi</w:t>
+      </w:r>
+      <w:proofErr w:type="spellEnd"/>
+    </w:p>
+    <w:p>
+      <w:pPr>
+        <w:pStyle w:val="Default"/>
+        <w:rPr>
+          <w:color w:val="0000FF"/>
+        </w:rPr>
+      </w:pPr>
+    </w:p>
+    <w:p>
+      <w:pPr>
+        <w:pStyle w:val="Default"/>
+        <w:numPr>
+          <w:ilvl w:val="0"/>
+          <w:numId w:val="5"/>
+        </w:numPr>
+        <w:rPr>
+          <w:color w:val="0000FF"/>
+        </w:rPr>
+      </w:pPr>
+      <w:r>
+        <w:rPr>
+          <w:color w:val="0000FF"/>
+        </w:rPr>
+        <w:t>SSID:  ___________________________________________</w:t>
+      </w:r>
+    </w:p>
+    <w:p>
+      <w:pPr>
+        <w:pStyle w:val="Default"/>
+        <w:rPr>
+          <w:color w:val="0000FF"/>
+        </w:rPr>
+      </w:pPr>
+    </w:p>
+    <w:p>
+      <w:pPr>
+        <w:pStyle w:val="Default"/>
+        <w:rPr>
+          <w:color w:val="0000FF"/>
+        </w:rPr>
+      </w:pPr>
+      <w:r>
+        <w:rPr>
+          <w:color w:val="0000FF"/>
+        </w:rPr>
+        <w:t>Since this wireless network has a DHCP server, determine the IP address assigned to your network card</w:t>
+      </w:r>
+    </w:p>
+    <w:p>
+      <w:pPr>
+        <w:pStyle w:val="Default"/>
+        <w:rPr>
+          <w:color w:val="0000FF"/>
+        </w:rPr>
+      </w:pPr>
+    </w:p>
+    <w:p>
+      <w:pPr>
+        <w:pStyle w:val="Default"/>
+        <w:numPr>
+          <w:ilvl w:val="0"/>
+          <w:numId w:val="5"/>
+        </w:numPr>
+        <w:rPr>
+          <w:color w:val="0000FF"/>
+        </w:rPr>
+      </w:pPr>
+      <w:r>
+        <w:rPr>
+          <w:color w:val="0000FF"/>
+        </w:rPr>
+        <w:t>IP Address</w:t>
+      </w:r>
+      <w:r>
+        <w:rPr>
+          <w:color w:val="0000FF"/>
+        </w:rPr>
+        <w:t>:  ___________________________________________</w:t>
+      </w:r>
+    </w:p>
+    <w:p>
+      <w:pPr>
+        <w:pStyle w:val="Default"/>
+        <w:rPr>
+          <w:color w:val="0000FF"/>
+        </w:rPr>
+      </w:pPr>
+    </w:p>
+    <w:p>
+      <w:pPr>
+        <w:pStyle w:val="Default"/>
+        <w:rPr>
+          <w:rFonts w:ascii="Arial" w:hAnsi="Arial"/>
+          <w:b/>
+          <w:bCs/>
+          <w:color w:val="0000FF"/>
+          <w:sz w:val="28"/>
+          <w:szCs w:val="28"/>
+        </w:rPr>
+      </w:pPr>
+    </w:p>
+    <w:p>
+      <w:pPr>
+        <w:pStyle w:val="Default"/>
+        <w:rPr>
+          <w:rFonts w:ascii="Arial" w:hAnsi="Arial"/>
+          <w:b/>
+          <w:bCs/>
+          <w:color w:val="0000FF"/>
+          <w:sz w:val="28"/>
+          <w:szCs w:val="28"/>
+        </w:rPr>
+      </w:pPr>
+      <w:r>
+        <w:rPr>
+          <w:rFonts w:ascii="Arial" w:hAnsi="Arial"/>
+          <w:b/>
+          <w:bCs/>
+          <w:color w:val="0000FF"/>
+          <w:sz w:val="28"/>
+          <w:szCs w:val="28"/>
+        </w:rPr>
+        <w:t>2</w:t>
+      </w:r>
+      <w:r>
+        <w:rPr>
+          <w:rFonts w:ascii="Arial" w:hAnsi="Arial"/>
+          <w:b/>
+          <w:bCs/>
+          <w:color w:val="0000FF"/>
+          <w:sz w:val="28"/>
+          <w:szCs w:val="28"/>
+        </w:rPr>
+        <w:t>. Access Point Information</w:t>
+      </w:r>
+    </w:p>
+    <w:p>
+      <w:pPr>
+        <w:pStyle w:val="Default"/>
+        <w:rPr>
+          <w:i/>
+          <w:iCs/>
+          <w:color w:val="0000FF"/>
+          <w:u w:val="single"/>
+        </w:rPr>
+      </w:pPr>
+    </w:p>
+    <w:p>
+      <w:pPr>
+        <w:pStyle w:val="Default"/>
+        <w:rPr>
+          <w:color w:val="0000FF"/>
+        </w:rPr>
+      </w:pPr>
+      <w:r>
+        <w:rPr>
+          <w:color w:val="0000FF"/>
+        </w:rPr>
+        <w:t xml:space="preserve">Using a web browser, log into the </w:t>
+      </w:r>
+      <w:r>
+        <w:rPr>
+          <w:i/>
+          <w:iCs/>
+          <w:color w:val="0000FF"/>
+        </w:rPr>
+        <w:t>access point</w:t>
+      </w:r>
+      <w:r>
+        <w:rPr>
+          <w:color w:val="0000FF"/>
+        </w:rPr>
+        <w:t xml:space="preserve"> using </w:t>
+      </w:r>
+    </w:p>
+    <w:p>
+      <w:pPr>
+        <w:pStyle w:val="Default"/>
+        <w:rPr>
+          <w:color w:val="0000FF"/>
+        </w:rPr>
+      </w:pPr>
+    </w:p>
+    <w:p>
+      <w:pPr>
+        <w:pStyle w:val="Default"/>
+        <w:ind w:left="709"/>
+        <w:rPr>
+          <w:rFonts w:ascii="Courier New" w:hAnsi="Courier New"/>
+          <w:sz w:val="20"/>
+          <w:szCs w:val="20"/>
+        </w:rPr>
+      </w:pPr>
+      <w:r>
+        <w:rPr>
+          <w:rFonts w:ascii="Courier New" w:hAnsi="Courier New"/>
+          <w:sz w:val="20"/>
+          <w:szCs w:val="20"/>
+        </w:rPr>
+        <w:t>URL:</w:t>
+      </w:r>
+      <w:r>
+        <w:rPr>
+          <w:rFonts w:ascii="Courier New" w:hAnsi="Courier New"/>
+          <w:sz w:val="20"/>
+          <w:szCs w:val="20"/>
+        </w:rPr>
+        <w:tab/>
+      </w:r>
       <w:r>
         <w:rPr>
           <w:rFonts w:ascii="Courier New" w:hAnsi="Courier New"/>
@@ -347,64 +643,117 @@
           <w:sz w:val="20"/>
           <w:szCs w:val="20"/>
         </w:rPr>
-        <w:t>cpadswifi</w:t>
+        <w:t>192.168.1.1</w:t>
+      </w:r>
+      <w:bookmarkStart w:id="0" w:name="_GoBack"/>
+      <w:bookmarkEnd w:id="0"/>
+    </w:p>
+    <w:p>
+      <w:pPr>
+        <w:pStyle w:val="Default"/>
+        <w:ind w:left="709"/>
+        <w:rPr>
+          <w:rFonts w:ascii="Courier New" w:hAnsi="Courier New"/>
+          <w:color w:val="0000FF"/>
+          <w:sz w:val="20"/>
+          <w:szCs w:val="20"/>
+        </w:rPr>
+      </w:pPr>
+      <w:proofErr w:type="gramStart"/>
+      <w:r>
+        <w:rPr>
+          <w:rFonts w:ascii="Courier New" w:hAnsi="Courier New"/>
+          <w:color w:val="0000FF"/>
+          <w:sz w:val="20"/>
+          <w:szCs w:val="20"/>
+        </w:rPr>
+        <w:t>password</w:t>
+      </w:r>
+      <w:proofErr w:type="gramEnd"/>
+      <w:r>
+        <w:rPr>
+          <w:rFonts w:ascii="Courier New" w:hAnsi="Courier New"/>
+          <w:color w:val="0000FF"/>
+          <w:sz w:val="20"/>
+          <w:szCs w:val="20"/>
+        </w:rPr>
+        <w:t xml:space="preserve">: </w:t>
+      </w:r>
+      <w:proofErr w:type="spellStart"/>
+      <w:r>
+        <w:rPr>
+          <w:rFonts w:ascii="Courier New" w:hAnsi="Courier New"/>
+          <w:b/>
+          <w:color w:val="0000FF"/>
+          <w:sz w:val="20"/>
+          <w:szCs w:val="20"/>
+        </w:rPr>
+        <w:t>ycpcsRouter</w:t>
       </w:r>
       <w:proofErr w:type="spellEnd"/>
     </w:p>
     <w:p>
       <w:pPr>
         <w:pStyle w:val="Default"/>
-      </w:pPr>
-    </w:p>
-    <w:p>
-      <w:pPr>
-        <w:pStyle w:val="Default"/>
-        <w:numPr>
-          <w:ilvl w:val="0"/>
-          <w:numId w:val="5"/>
-        </w:numPr>
-      </w:pPr>
-      <w:r>
-        <w:t>SSID:  ___________________________________________</w:t>
-      </w:r>
-    </w:p>
-    <w:p>
-      <w:pPr>
-        <w:pStyle w:val="Default"/>
-      </w:pPr>
-    </w:p>
-    <w:p>
-      <w:pPr>
-        <w:pStyle w:val="Default"/>
-      </w:pPr>
-      <w:r>
-        <w:t>Since this wireless network has a DHCP server, determine the IP address assigned to your network card</w:t>
-      </w:r>
-    </w:p>
-    <w:p>
-      <w:pPr>
-        <w:pStyle w:val="Default"/>
-      </w:pPr>
-    </w:p>
-    <w:p>
-      <w:pPr>
-        <w:pStyle w:val="Default"/>
-        <w:numPr>
-          <w:ilvl w:val="0"/>
-          <w:numId w:val="5"/>
-        </w:numPr>
-      </w:pPr>
-      <w:r>
-        <w:t>IP Address</w:t>
-      </w:r>
-      <w:r>
-        <w:t>:  ___________________________________________</w:t>
-      </w:r>
-    </w:p>
-    <w:p>
-      <w:pPr>
-        <w:pStyle w:val="Default"/>
-      </w:pPr>
+        <w:ind w:left="709"/>
+        <w:rPr>
+          <w:color w:val="0000FF"/>
+        </w:rPr>
+      </w:pPr>
+    </w:p>
+    <w:p>
+      <w:pPr>
+        <w:pStyle w:val="Default"/>
+        <w:rPr>
+          <w:iCs/>
+          <w:color w:val="0000FF"/>
+        </w:rPr>
+      </w:pPr>
+      <w:r>
+        <w:rPr>
+          <w:color w:val="0000FF"/>
+        </w:rPr>
+        <w:t xml:space="preserve">Determine the MAC address of the </w:t>
+      </w:r>
+      <w:r>
+        <w:rPr>
+          <w:i/>
+          <w:iCs/>
+          <w:color w:val="0000FF"/>
+        </w:rPr>
+        <w:t>router</w:t>
+      </w:r>
+      <w:r>
+        <w:rPr>
+          <w:iCs/>
+          <w:color w:val="0000FF"/>
+        </w:rPr>
+        <w:t xml:space="preserve"> (check the Device List for the router info)</w:t>
+      </w:r>
+    </w:p>
+    <w:p>
+      <w:pPr>
+        <w:pStyle w:val="Default"/>
+        <w:ind w:left="709"/>
+        <w:rPr>
+          <w:color w:val="0000FF"/>
+        </w:rPr>
+      </w:pPr>
+    </w:p>
+    <w:p>
+      <w:pPr>
+        <w:pStyle w:val="Default"/>
+        <w:ind w:left="709"/>
+        <w:rPr>
+          <w:color w:val="0000FF"/>
+        </w:rPr>
+      </w:pPr>
+      <w:r>
+        <w:rPr>
+          <w:color w:val="0000FF"/>
+        </w:rPr>
+        <w:t>_______________________________________________________</w:t>
+      </w:r>
     </w:p>
     <w:p>
       <w:pPr>
@@ -417,10 +766,7 @@
           <w:szCs w:val="28"/>
         </w:rPr>
       </w:pPr>
-    </w:p>
-    <w:p>
-      <w:pPr>
-        <w:pStyle w:val="Default"/>
+      <w:r>
         <w:rPr>
           <w:rFonts w:ascii="Arial" w:hAnsi="Arial"/>
           <w:b/>
@@ -428,7 +774,9 @@
           <w:sz w:val="28"/>
           <w:szCs w:val="28"/>
         </w:rPr>
-      </w:pPr>
+        <w:lastRenderedPageBreak/>
+        <w:t>3</w:t>
+      </w:r>
       <w:r>
         <w:rPr>
           <w:rFonts w:ascii="Arial" w:hAnsi="Arial"/>
@@ -437,7 +785,7 @@
           <w:sz w:val="28"/>
           <w:szCs w:val="28"/>
         </w:rPr>
-        <w:t>2</w:t>
+        <w:t>. Throughput Measurement (Un</w:t>
       </w:r>
       <w:r>
         <w:rPr>
@@ -447,184 +795,9 @@
           <w:sz w:val="28"/>
           <w:szCs w:val="28"/>
         </w:rPr>
-        <w:t>. Access Point Information</w:t>
-      </w:r>
-    </w:p>
-    <w:p>
-      <w:pPr>
-        <w:pStyle w:val="Default"/>
-        <w:rPr>
-          <w:i/>
-          <w:iCs/>
-          <w:u w:val="single"/>
-        </w:rPr>
-      </w:pPr>
-    </w:p>
-    <w:p>
-      <w:pPr>
-        <w:pStyle w:val="Default"/>
-      </w:pPr>
-      <w:r>
-        <w:t xml:space="preserve">Using a web browser, log into the </w:t>
-      </w:r>
-      <w:r>
-        <w:rPr>
-          <w:i/>
-          <w:iCs/>
-        </w:rPr>
-        <w:t>access point</w:t>
-      </w:r>
-      <w:r>
-        <w:t xml:space="preserve"> using </w:t>
-      </w:r>
-    </w:p>
-    <w:p>
-      <w:pPr>
-        <w:pStyle w:val="Default"/>
-      </w:pPr>
-    </w:p>
-    <w:p>
-      <w:pPr>
-        <w:pStyle w:val="Default"/>
-        <w:ind w:left="709"/>
-        <w:rPr>
-          <w:rFonts w:ascii="Courier New" w:hAnsi="Courier New"/>
-          <w:sz w:val="20"/>
-          <w:szCs w:val="20"/>
-        </w:rPr>
-      </w:pPr>
-      <w:r>
-        <w:rPr>
-          <w:rFonts w:ascii="Courier New" w:hAnsi="Courier New"/>
-          <w:sz w:val="20"/>
-          <w:szCs w:val="20"/>
-        </w:rPr>
-        <w:t>URL:</w:t>
-      </w:r>
-      <w:r>
-        <w:rPr>
-          <w:rFonts w:ascii="Courier New" w:hAnsi="Courier New"/>
-          <w:sz w:val="20"/>
-          <w:szCs w:val="20"/>
-        </w:rPr>
-        <w:tab/>
-      </w:r>
-      <w:r>
-        <w:rPr>
-          <w:rFonts w:ascii="Courier New" w:hAnsi="Courier New"/>
-          <w:b/>
-          <w:sz w:val="20"/>
-          <w:szCs w:val="20"/>
-        </w:rPr>
-        <w:t>192.168.1</w:t>
-      </w:r>
-      <w:r>
-        <w:rPr>
-          <w:rFonts w:ascii="Courier New" w:hAnsi="Courier New"/>
-          <w:b/>
-          <w:sz w:val="20"/>
-          <w:szCs w:val="20"/>
-        </w:rPr>
-        <w:t>0</w:t>
-      </w:r>
-      <w:r>
-        <w:rPr>
-          <w:rFonts w:ascii="Courier New" w:hAnsi="Courier New"/>
-          <w:b/>
-          <w:sz w:val="20"/>
-          <w:szCs w:val="20"/>
-        </w:rPr>
-        <w:t>.1</w:t>
-      </w:r>
-    </w:p>
-    <w:p>
-      <w:pPr>
-        <w:pStyle w:val="Default"/>
-        <w:ind w:left="709"/>
-        <w:rPr>
-          <w:rFonts w:ascii="Courier New" w:hAnsi="Courier New"/>
-          <w:sz w:val="20"/>
-          <w:szCs w:val="20"/>
-        </w:rPr>
-      </w:pPr>
-      <w:proofErr w:type="gramStart"/>
-      <w:r>
-        <w:rPr>
-          <w:rFonts w:ascii="Courier New" w:hAnsi="Courier New"/>
-          <w:sz w:val="20"/>
-          <w:szCs w:val="20"/>
-        </w:rPr>
-        <w:t>password</w:t>
-      </w:r>
-      <w:proofErr w:type="gramEnd"/>
-      <w:r>
-        <w:rPr>
-          <w:rFonts w:ascii="Courier New" w:hAnsi="Courier New"/>
-          <w:sz w:val="20"/>
-          <w:szCs w:val="20"/>
-        </w:rPr>
-        <w:t xml:space="preserve">: </w:t>
-      </w:r>
-      <w:proofErr w:type="spellStart"/>
-      <w:r>
-        <w:rPr>
-          <w:rFonts w:ascii="Courier New" w:hAnsi="Courier New"/>
-          <w:b/>
-          <w:sz w:val="20"/>
-          <w:szCs w:val="20"/>
-        </w:rPr>
-        <w:t>ycpcsRouter</w:t>
-      </w:r>
-      <w:proofErr w:type="spellEnd"/>
-    </w:p>
-    <w:p>
-      <w:pPr>
-        <w:pStyle w:val="Default"/>
-        <w:ind w:left="709"/>
-      </w:pPr>
-    </w:p>
-    <w:p>
-      <w:pPr>
-        <w:pStyle w:val="Default"/>
-        <w:rPr>
-          <w:iCs/>
-        </w:rPr>
-      </w:pPr>
-      <w:r>
-        <w:t xml:space="preserve">Determine the MAC address of the </w:t>
-      </w:r>
-      <w:r>
-        <w:rPr>
-          <w:i/>
-          <w:iCs/>
-        </w:rPr>
-        <w:t>router</w:t>
-      </w:r>
-      <w:r>
-        <w:rPr>
-          <w:iCs/>
-        </w:rPr>
-        <w:t xml:space="preserve"> (check the Device List for the router info)</w:t>
-      </w:r>
-    </w:p>
-    <w:p>
-      <w:pPr>
-        <w:pStyle w:val="Default"/>
-        <w:ind w:left="709"/>
-      </w:pPr>
-    </w:p>
-    <w:p>
-      <w:pPr>
-        <w:pStyle w:val="Default"/>
-        <w:ind w:left="709"/>
-      </w:pPr>
-      <w:r>
-        <w:t>_______________________________________________________</w:t>
-      </w:r>
-    </w:p>
-    <w:p>
-      <w:pPr>
-        <w:pStyle w:val="Default"/>
+        <w:t>encrypted</w:t>
+      </w:r>
+      <w:r>
         <w:rPr>
           <w:rFonts w:ascii="Arial" w:hAnsi="Arial"/>
           <w:b/>
@@ -632,27 +805,7 @@
           <w:sz w:val="28"/>
           <w:szCs w:val="28"/>
         </w:rPr>
-      </w:pPr>
-      <w:r>
-        <w:rPr>
-          <w:rFonts w:ascii="Arial" w:hAnsi="Arial"/>
-          <w:b/>
-          <w:bCs/>
-          <w:sz w:val="28"/>
-          <w:szCs w:val="28"/>
-        </w:rPr>
-        <w:lastRenderedPageBreak/>
-        <w:t>3</w:t>
-      </w:r>
-      <w:r>
-        <w:rPr>
-          <w:rFonts w:ascii="Arial" w:hAnsi="Arial"/>
-          <w:b/>
-          <w:bCs/>
-          <w:sz w:val="28"/>
-          <w:szCs w:val="28"/>
-        </w:rPr>
-        <w:t>. Throughput Measurement (Unsecured)</w:t>
+        <w:t>)</w:t>
       </w:r>
     </w:p>
     <w:p>
@@ -668,14 +821,23 @@
     <w:p>
       <w:pPr>
         <w:pStyle w:val="Default"/>
-      </w:pPr>
-      <w:r>
+        <w:rPr>
+          <w:color w:val="0000FF"/>
+        </w:rPr>
+      </w:pPr>
+      <w:r>
+        <w:rPr>
+          <w:color w:val="0000FF"/>
+        </w:rPr>
         <w:t>We will now perform the same crude measurement of the wireless speed as we did with the wired.</w:t>
       </w:r>
     </w:p>
     <w:p>
       <w:pPr>
         <w:pStyle w:val="Default"/>
+        <w:rPr>
+          <w:color w:val="0000FF"/>
+        </w:rPr>
       </w:pPr>
     </w:p>
     <w:p>
@@ -685,9 +847,118 @@
           <w:ilvl w:val="0"/>
           <w:numId w:val="1"/>
         </w:numPr>
-      </w:pPr>
-      <w:r>
+        <w:rPr>
+          <w:color w:val="0000FF"/>
+        </w:rPr>
+      </w:pPr>
+      <w:r>
+        <w:rPr>
+          <w:color w:val="0000FF"/>
+        </w:rPr>
         <w:t xml:space="preserve">Open </w:t>
+      </w:r>
+      <w:r>
+        <w:rPr>
+          <w:rFonts w:ascii="Courier New" w:hAnsi="Courier New"/>
+          <w:color w:val="0000FF"/>
+          <w:sz w:val="20"/>
+          <w:szCs w:val="20"/>
+        </w:rPr>
+        <w:t>Task Manager (Ctrl-Alt-Del)</w:t>
+      </w:r>
+      <w:r>
+        <w:rPr>
+          <w:color w:val="0000FF"/>
+        </w:rPr>
+        <w:t xml:space="preserve"> and select the </w:t>
+      </w:r>
+      <w:r>
+        <w:rPr>
+          <w:rFonts w:ascii="Courier New" w:hAnsi="Courier New"/>
+          <w:color w:val="0000FF"/>
+          <w:sz w:val="20"/>
+          <w:szCs w:val="20"/>
+        </w:rPr>
+        <w:t>Networking</w:t>
+      </w:r>
+      <w:r>
+        <w:rPr>
+          <w:color w:val="0000FF"/>
+        </w:rPr>
+        <w:t xml:space="preserve"> tab.</w:t>
+      </w:r>
+    </w:p>
+    <w:p>
+      <w:pPr>
+        <w:pStyle w:val="Default"/>
+        <w:rPr>
+          <w:color w:val="0000FF"/>
+        </w:rPr>
+      </w:pPr>
+    </w:p>
+    <w:p>
+      <w:pPr>
+        <w:pStyle w:val="Default"/>
+        <w:ind w:left="709"/>
+        <w:rPr>
+          <w:color w:val="0000FF"/>
+        </w:rPr>
+      </w:pPr>
+      <w:r>
+        <w:rPr>
+          <w:rFonts w:ascii="Courier New" w:hAnsi="Courier New"/>
+          <w:color w:val="0000FF"/>
+          <w:sz w:val="20"/>
+          <w:szCs w:val="20"/>
+        </w:rPr>
+        <w:t>Link Speed</w:t>
+      </w:r>
+      <w:r>
+        <w:rPr>
+          <w:color w:val="0000FF"/>
+        </w:rPr>
+        <w:t>:  ___________________________________________________</w:t>
+      </w:r>
+    </w:p>
+    <w:p>
+      <w:pPr>
+        <w:pStyle w:val="Default"/>
+        <w:ind w:left="709"/>
+      </w:pPr>
+    </w:p>
+    <w:p>
+      <w:pPr>
+        <w:pStyle w:val="Default"/>
+      </w:pPr>
+      <w:r>
+        <w:t xml:space="preserve">This gives the </w:t>
+      </w:r>
+      <w:r>
+        <w:rPr>
+          <w:i/>
+          <w:iCs/>
+        </w:rPr>
+        <w:t>theoretical</w:t>
+      </w:r>
+      <w:r>
+        <w:t xml:space="preserve"> maximum (unsecured) transfer rate.</w:t>
+      </w:r>
+    </w:p>
+    <w:p>
+      <w:pPr>
+        <w:pStyle w:val="Default"/>
+      </w:pPr>
+    </w:p>
+    <w:p>
+      <w:pPr>
+        <w:pStyle w:val="Default"/>
+        <w:numPr>
+          <w:ilvl w:val="0"/>
+          <w:numId w:val="12"/>
+        </w:numPr>
+      </w:pPr>
+      <w:r>
+        <w:t xml:space="preserve">Locate the </w:t>
       </w:r>
       <w:r>
         <w:rPr>
@@ -695,126 +966,114 @@
           <w:sz w:val="20"/>
           <w:szCs w:val="20"/>
         </w:rPr>
-        <w:t>Task Manager (Ctrl-Alt-Del)</w:t>
-      </w:r>
-      <w:r>
-        <w:t xml:space="preserve"> and select the </w:t>
-      </w:r>
+        <w:t>CPADS</w:t>
+      </w:r>
+      <w:r>
+        <w:t xml:space="preserve"> shared directory on </w:t>
+      </w:r>
+      <w:r>
+        <w:rPr>
+          <w:rFonts w:ascii="Courier New" w:hAnsi="Courier New"/>
+          <w:b/>
+          <w:sz w:val="20"/>
+          <w:szCs w:val="20"/>
+        </w:rPr>
+        <w:t>ASUS-3D</w:t>
+      </w:r>
+      <w:r>
+        <w:t xml:space="preserve">. From your Windows 8.1 desktop, click on the File Explorer icon in the taskbar (i.e. the yellow folder looking thingy).  In the left column, select “Network”.  Windows 8.1 may indicate that you need to turn on “Network Discovery”.  Click the yellow bar and “Turn on” network discovery.  From here, you should be able to see the </w:t>
+      </w:r>
+      <w:r>
+        <w:rPr>
+          <w:rFonts w:ascii="Courier New" w:hAnsi="Courier New"/>
+          <w:b/>
+          <w:sz w:val="20"/>
+          <w:szCs w:val="20"/>
+        </w:rPr>
+        <w:t>ASUS-3D</w:t>
+      </w:r>
+      <w:r>
+        <w:t xml:space="preserve"> computer.  If you are not able to find the </w:t>
+      </w:r>
+      <w:r>
+        <w:rPr>
+          <w:rFonts w:ascii="Courier New" w:hAnsi="Courier New"/>
+          <w:b/>
+          <w:sz w:val="20"/>
+          <w:szCs w:val="20"/>
+        </w:rPr>
+        <w:t>ASUS-3D</w:t>
+      </w:r>
+      <w:r>
+        <w:t xml:space="preserve"> computer, </w:t>
+      </w:r>
+      <w:r>
+        <w:rPr>
+          <w:i/>
+        </w:rPr>
+        <w:t>check your workgroup setting</w:t>
+      </w:r>
+      <w:r>
+        <w:t xml:space="preserve">.  Select </w:t>
+      </w:r>
+      <w:r>
+        <w:rPr>
+          <w:rFonts w:ascii="Courier New" w:hAnsi="Courier New"/>
+          <w:b/>
+          <w:sz w:val="20"/>
+          <w:szCs w:val="20"/>
+        </w:rPr>
+        <w:t>ASUS-3D</w:t>
+      </w:r>
+      <w:r>
+        <w:t xml:space="preserve"> computer from the list and use the login information to connect to the machine:</w:t>
+      </w:r>
+    </w:p>
+    <w:p>
+      <w:pPr>
+        <w:pStyle w:val="Default"/>
+        <w:ind w:left="720"/>
+      </w:pPr>
+    </w:p>
+    <w:p>
+      <w:pPr>
+        <w:pStyle w:val="Default"/>
+        <w:ind w:firstLine="709"/>
+        <w:rPr>
+          <w:rFonts w:ascii="Courier New" w:hAnsi="Courier New"/>
+          <w:b/>
+          <w:sz w:val="20"/>
+          <w:szCs w:val="20"/>
+        </w:rPr>
+      </w:pPr>
       <w:r>
         <w:rPr>
           <w:rFonts w:ascii="Courier New" w:hAnsi="Courier New"/>
           <w:sz w:val="20"/>
           <w:szCs w:val="20"/>
         </w:rPr>
-        <w:t>Networking</w:t>
-      </w:r>
-      <w:r>
-        <w:t xml:space="preserve"> tab.</w:t>
-      </w:r>
-    </w:p>
-    <w:p>
-      <w:pPr>
-        <w:pStyle w:val="Default"/>
-      </w:pPr>
-    </w:p>
-    <w:p>
-      <w:pPr>
-        <w:pStyle w:val="Default"/>
-        <w:ind w:left="709"/>
-      </w:pPr>
+        <w:t xml:space="preserve">Login: </w:t>
+      </w:r>
+      <w:proofErr w:type="spellStart"/>
       <w:r>
         <w:rPr>
           <w:rFonts w:ascii="Courier New" w:hAnsi="Courier New"/>
+          <w:b/>
           <w:sz w:val="20"/>
           <w:szCs w:val="20"/>
         </w:rPr>
-        <w:t>Link Speed</w:t>
-      </w:r>
-      <w:r>
-        <w:t>:  ___________________________________________________</w:t>
-      </w:r>
-    </w:p>
-    <w:p>
-      <w:pPr>
-        <w:pStyle w:val="Default"/>
-        <w:ind w:left="709"/>
-      </w:pPr>
-    </w:p>
-    <w:p>
-      <w:pPr>
-        <w:pStyle w:val="Default"/>
-      </w:pPr>
-      <w:r>
-        <w:t xml:space="preserve">This gives the </w:t>
-      </w:r>
-      <w:r>
-        <w:rPr>
-          <w:i/>
-          <w:iCs/>
-        </w:rPr>
-        <w:t>theoretical</w:t>
-      </w:r>
-      <w:r>
-        <w:t xml:space="preserve"> maximum (unsecured) transfer rate.</w:t>
-      </w:r>
-    </w:p>
-    <w:p>
-      <w:pPr>
-        <w:pStyle w:val="Default"/>
-      </w:pPr>
-    </w:p>
-    <w:p>
-      <w:pPr>
-        <w:pStyle w:val="Default"/>
-        <w:numPr>
-          <w:ilvl w:val="0"/>
-          <w:numId w:val="2"/>
-        </w:numPr>
-      </w:pPr>
-      <w:r>
-        <w:t xml:space="preserve">Locate the </w:t>
-      </w:r>
+        <w:t>cpads</w:t>
+      </w:r>
+      <w:proofErr w:type="spellEnd"/>
       <w:r>
         <w:rPr>
           <w:rFonts w:ascii="Courier New" w:hAnsi="Courier New"/>
+          <w:b/>
           <w:sz w:val="20"/>
           <w:szCs w:val="20"/>
         </w:rPr>
-        <w:t>CPADS</w:t>
-      </w:r>
-      <w:r>
-        <w:t xml:space="preserve"> shared directory on </w:t>
-      </w:r>
-      <w:r>
-        <w:rPr>
-          <w:rFonts w:ascii="Courier New" w:hAnsi="Courier New"/>
-          <w:sz w:val="20"/>
-          <w:szCs w:val="20"/>
-        </w:rPr>
-        <w:t>ASUS-3D</w:t>
-      </w:r>
-      <w:r>
-        <w:t xml:space="preserve"> (using </w:t>
-      </w:r>
-      <w:r>
-        <w:rPr>
-          <w:rFonts w:ascii="Courier New" w:hAnsi="Courier New"/>
-          <w:sz w:val="20"/>
-          <w:szCs w:val="20"/>
-        </w:rPr>
-        <w:t>My Network Places</w:t>
-      </w:r>
-      <w:r>
-        <w:t>)</w:t>
-      </w:r>
-      <w:r>
-        <w:t xml:space="preserve"> using login information </w:t>
-      </w:r>
-    </w:p>
-    <w:p>
-      <w:pPr>
-        <w:pStyle w:val="Default"/>
-      </w:pPr>
+        <w:t>-guest</w:t>
+      </w:r>
     </w:p>
     <w:p>
       <w:pPr>
@@ -835,70 +1094,19 @@
       </w:pPr>
       <w:r>
         <w:rPr>
-          <w:rFonts w:ascii="Courier New" w:hAnsi="Courier New" w:cs="Courier New"/>
-        </w:rPr>
-        <w:t xml:space="preserve">Login: </w:t>
+          <w:rFonts w:ascii="Courier New" w:hAnsi="Courier New"/>
+        </w:rPr>
+        <w:t xml:space="preserve">Password:  </w:t>
       </w:r>
       <w:proofErr w:type="spellStart"/>
       <w:r>
         <w:rPr>
-          <w:rFonts w:ascii="Times" w:hAnsi="Times" w:cs="Times"/>
+          <w:rFonts w:ascii="Courier New" w:hAnsi="Courier New"/>
           <w:b/>
-          <w:bCs/>
         </w:rPr>
         <w:t>cpads</w:t>
       </w:r>
       <w:proofErr w:type="spellEnd"/>
-      <w:r>
-        <w:rPr>
-          <w:rFonts w:ascii="Times" w:hAnsi="Times" w:cs="Times"/>
-          <w:b/>
-          <w:bCs/>
-        </w:rPr>
-        <w:t>-guest</w:t>
-      </w:r>
-    </w:p>
-    <w:p>
-      <w:pPr>
-        <w:widowControl w:val="0"/>
-        <w:tabs>
-          <w:tab w:val="left" w:pos="220"/>
-          <w:tab w:val="left" w:pos="720"/>
-        </w:tabs>
-        <w:autoSpaceDE w:val="0"/>
-        <w:autoSpaceDN w:val="0"/>
-        <w:adjustRightInd w:val="0"/>
-        <w:ind w:left="720"/>
-        <w:rPr>
-          <w:rFonts w:ascii="Times" w:hAnsi="Times" w:cs="Times"/>
-          <w:b/>
-          <w:bCs/>
-        </w:rPr>
-      </w:pPr>
-      <w:r>
-        <w:rPr>
-          <w:rFonts w:ascii="Courier New" w:hAnsi="Courier New" w:cs="Courier New"/>
-        </w:rPr>
-        <w:t xml:space="preserve">Password: </w:t>
-      </w:r>
-      <w:proofErr w:type="spellStart"/>
-      <w:r>
-        <w:rPr>
-          <w:rFonts w:ascii="Times" w:hAnsi="Times" w:cs="Times"/>
-          <w:b/>
-          <w:bCs/>
-        </w:rPr>
-        <w:t>cpads</w:t>
-      </w:r>
-      <w:proofErr w:type="spellEnd"/>
-      <w:r>
-        <w:rPr>
-          <w:rFonts w:ascii="Times" w:hAnsi="Times" w:cs="Times"/>
-          <w:b/>
-          <w:bCs/>
-        </w:rPr>
-        <w:t xml:space="preserve"> </w:t>
-      </w:r>
     </w:p>
     <w:p>
       <w:pPr>
@@ -910,21 +1118,11 @@
         <w:pStyle w:val="Default"/>
         <w:numPr>
           <w:ilvl w:val="0"/>
-          <w:numId w:val="2"/>
+          <w:numId w:val="8"/>
         </w:numPr>
       </w:pPr>
       <w:r>
-        <w:t xml:space="preserve">Drag and drop the file from that directory onto your desktop and approximate the </w:t>
-      </w:r>
-      <w:r>
-        <w:rPr>
-          <w:i/>
-          <w:iCs/>
-        </w:rPr>
-        <w:t>average</w:t>
-      </w:r>
-      <w:r>
-        <w:t xml:space="preserve"> percentage throughput obtained (cancel the transfer before it completes).</w:t>
+        <w:t>Drag and drop the file from that directory onto your desktop.  In the copy dialog window, click “More Details” to get more information about the speed of the copy (cancel the transfer before it completes).</w:t>
       </w:r>
     </w:p>
     <w:p>
@@ -932,51 +1130,9 @@
         <w:pStyle w:val="Default"/>
         <w:ind w:left="709"/>
       </w:pPr>
-    </w:p>
-    <w:p>
-      <w:pPr>
-        <w:pStyle w:val="Default"/>
-        <w:ind w:left="709"/>
-      </w:pPr>
-      <w:r>
-        <w:t>Approximate Network Utilization %:  _______________________</w:t>
-      </w:r>
-    </w:p>
-    <w:p>
-      <w:pPr>
-        <w:pStyle w:val="Default"/>
-      </w:pPr>
-    </w:p>
-    <w:p>
-      <w:pPr>
-        <w:pStyle w:val="Default"/>
-      </w:pPr>
-      <w:r>
-        <w:t xml:space="preserve">Using the above information and the theoretical maximum speed, compute the </w:t>
-      </w:r>
-      <w:r>
-        <w:rPr>
-          <w:i/>
-          <w:iCs/>
-        </w:rPr>
-        <w:t>actual</w:t>
-      </w:r>
-      <w:r>
-        <w:t xml:space="preserve"> achieved speed in MB/s (note the system gives Mb/s)</w:t>
-      </w:r>
-    </w:p>
-    <w:p>
-      <w:pPr>
-        <w:pStyle w:val="Default"/>
-      </w:pPr>
-    </w:p>
-    <w:p>
-      <w:pPr>
-        <w:pStyle w:val="Default"/>
-        <w:ind w:left="709"/>
-      </w:pPr>
-      <w:r>
-        <w:t>Achieved Throughput (MB/s): __________________________________</w:t>
+      <w:r>
+        <w:br/>
+        <w:t>Speed: _____________________ Approximate Network Utilization %:  _______________</w:t>
       </w:r>
     </w:p>
     <w:p>
@@ -1297,7 +1453,13 @@
               <w:jc w:val="center"/>
             </w:pPr>
             <w:r>
-              <w:t>~50%</w:t>
+              <w:t>~</w:t>
+            </w:r>
+            <w:r>
+              <w:t>76</w:t>
+            </w:r>
+            <w:r>
+              <w:t>%</w:t>
             </w:r>
           </w:p>
         </w:tc>
@@ -1317,7 +1479,16 @@
               <w:jc w:val="center"/>
             </w:pPr>
             <w:r>
-              <w:t>62.5 MB/s</w:t>
+              <w:t>95</w:t>
+            </w:r>
+            <w:r>
+              <w:t>.</w:t>
+            </w:r>
+            <w:r>
+              <w:t>8</w:t>
+            </w:r>
+            <w:r>
+              <w:t xml:space="preserve"> MB/s</w:t>
             </w:r>
           </w:p>
         </w:tc>
@@ -1397,8 +1568,6 @@
             </w:pPr>
           </w:p>
         </w:tc>
-        <w:bookmarkStart w:id="0" w:name="_GoBack"/>
-        <w:bookmarkEnd w:id="0"/>
       </w:tr>
     </w:tbl>
     <w:p>
@@ -1515,7 +1684,7 @@
     </w:r>
     <w:r>
       <w:tab/>
-      <w:t>Fall 2013</w:t>
+      <w:t>Fall 2014</w:t>
     </w:r>
   </w:p>
   <w:p>
@@ -3061,6 +3230,119 @@
       </w:pPr>
     </w:lvl>
   </w:abstractNum>
+  <w:abstractNum w:abstractNumId="11">
+    <w:nsid w:val="4BF7114E"/>
+    <w:multiLevelType w:val="hybridMultilevel"/>
+    <w:tmpl w:val="FF5C219A"/>
+    <w:lvl w:ilvl="0" w:tplc="04090001">
+      <w:start w:val="1"/>
+      <w:numFmt w:val="bullet"/>
+      <w:lvlText w:val=""/>
+      <w:lvlJc w:val="left"/>
+      <w:pPr>
+        <w:ind w:left="720" w:hanging="360"/>
+      </w:pPr>
+      <w:rPr>
+        <w:rFonts w:ascii="Symbol" w:hAnsi="Symbol" w:hint="default"/>
+      </w:rPr>
+    </w:lvl>
+    <w:lvl w:ilvl="1" w:tplc="04090003" w:tentative="1">
+      <w:start w:val="1"/>
+      <w:numFmt w:val="bullet"/>
+      <w:lvlText w:val="o"/>
+      <w:lvlJc w:val="left"/>
+      <w:pPr>
+        <w:ind w:left="1440" w:hanging="360"/>
+      </w:pPr>
+      <w:rPr>
+        <w:rFonts w:ascii="Courier New" w:hAnsi="Courier New" w:hint="default"/>
+      </w:rPr>
+    </w:lvl>
+    <w:lvl w:ilvl="2" w:tplc="04090005" w:tentative="1">
+      <w:start w:val="1"/>
+      <w:numFmt w:val="bullet"/>
+      <w:lvlText w:val=""/>
+      <w:lvlJc w:val="left"/>
+      <w:pPr>
+        <w:ind w:left="2160" w:hanging="360"/>
+      </w:pPr>
+      <w:rPr>
+        <w:rFonts w:ascii="Wingdings" w:hAnsi="Wingdings" w:hint="default"/>
+      </w:rPr>
+    </w:lvl>
+    <w:lvl w:ilvl="3" w:tplc="04090001" w:tentative="1">
+      <w:start w:val="1"/>
+      <w:numFmt w:val="bullet"/>
+      <w:lvlText w:val=""/>
+      <w:lvlJc w:val="left"/>
+      <w:pPr>
+        <w:ind w:left="2880" w:hanging="360"/>
+      </w:pPr>
+      <w:rPr>
+        <w:rFonts w:ascii="Symbol" w:hAnsi="Symbol" w:hint="default"/>
+      </w:rPr>
+    </w:lvl>
+    <w:lvl w:ilvl="4" w:tplc="04090003" w:tentative="1">
+      <w:start w:val="1"/>
+      <w:numFmt w:val="bullet"/>
+      <w:lvlText w:val="o"/>
+      <w:lvlJc w:val="left"/>
+      <w:pPr>
+        <w:ind w:left="3600" w:hanging="360"/>
+      </w:pPr>
+      <w:rPr>
+        <w:rFonts w:ascii="Courier New" w:hAnsi="Courier New" w:hint="default"/>
+      </w:rPr>
+    </w:lvl>
+    <w:lvl w:ilvl="5" w:tplc="04090005" w:tentative="1">
+      <w:start w:val="1"/>
+      <w:numFmt w:val="bullet"/>
+      <w:lvlText w:val=""/>
+      <w:lvlJc w:val="left"/>
+      <w:pPr>
+        <w:ind w:left="4320" w:hanging="360"/>
+      </w:pPr>
+      <w:rPr>
+        <w:rFonts w:ascii="Wingdings" w:hAnsi="Wingdings" w:hint="default"/>
+      </w:rPr>
+    </w:lvl>
+    <w:lvl w:ilvl="6" w:tplc="04090001" w:tentative="1">
+      <w:start w:val="1"/>
+      <w:numFmt w:val="bullet"/>
+      <w:lvlText w:val=""/>
+      <w:lvlJc w:val="left"/>
+      <w:pPr>
+        <w:ind w:left="5040" w:hanging="360"/>
+      </w:pPr>
+      <w:rPr>
+        <w:rFonts w:ascii="Symbol" w:hAnsi="Symbol" w:hint="default"/>
+      </w:rPr>
+    </w:lvl>
+    <w:lvl w:ilvl="7" w:tplc="04090003" w:tentative="1">
+      <w:start w:val="1"/>
+      <w:numFmt w:val="bullet"/>
+      <w:lvlText w:val="o"/>
+      <w:lvlJc w:val="left"/>
+      <w:pPr>
+        <w:ind w:left="5760" w:hanging="360"/>
+      </w:pPr>
+      <w:rPr>
+        <w:rFonts w:ascii="Courier New" w:hAnsi="Courier New" w:hint="default"/>
+      </w:rPr>
+    </w:lvl>
+    <w:lvl w:ilvl="8" w:tplc="04090005" w:tentative="1">
+      <w:start w:val="1"/>
+      <w:numFmt w:val="bullet"/>
+      <w:lvlText w:val=""/>
+      <w:lvlJc w:val="left"/>
+      <w:pPr>
+        <w:ind w:left="6480" w:hanging="360"/>
+      </w:pPr>
+      <w:rPr>
+        <w:rFonts w:ascii="Wingdings" w:hAnsi="Wingdings" w:hint="default"/>
+      </w:rPr>
+    </w:lvl>
+  </w:abstractNum>
   <w:num w:numId="1">
     <w:abstractNumId w:val="0"/>
   </w:num>
@@ -3093,6 +3375,9 @@
   </w:num>
   <w:num w:numId="11">
     <w:abstractNumId w:val="10"/>
+  </w:num>
+  <w:num w:numId="12">
+    <w:abstractNumId w:val="11"/>
   </w:num>
 </w:numbering>
 </file>

</xml_diff>

<commit_message>
update hw activity 6
Update the wireless hardware activity for 2014
</commit_message>
<xml_diff>
--- a/activities_hw/HW_Activity6.docx
+++ b/activities_hw/HW_Activity6.docx
@@ -236,47 +236,26 @@
     <w:p>
       <w:pPr>
         <w:pStyle w:val="Default"/>
-        <w:rPr>
-          <w:color w:val="0000FF"/>
-        </w:rPr>
-      </w:pPr>
-      <w:r>
-        <w:rPr>
-          <w:color w:val="0000FF"/>
-        </w:rPr>
+      </w:pPr>
+      <w:r>
         <w:t xml:space="preserve">Again, use the </w:t>
       </w:r>
       <w:r>
-        <w:rPr>
-          <w:color w:val="0000FF"/>
-        </w:rPr>
         <w:t>I</w:t>
       </w:r>
       <w:r>
-        <w:rPr>
-          <w:color w:val="0000FF"/>
-        </w:rPr>
         <w:t>nternet to find the most recent driver (do not downloa</w:t>
       </w:r>
       <w:r>
-        <w:rPr>
-          <w:color w:val="0000FF"/>
-        </w:rPr>
         <w:t>d as it will be provided on a flash drive</w:t>
       </w:r>
       <w:r>
-        <w:rPr>
-          <w:color w:val="0000FF"/>
-        </w:rPr>
         <w:t>)</w:t>
       </w:r>
     </w:p>
     <w:p>
       <w:pPr>
         <w:pStyle w:val="Default"/>
-        <w:rPr>
-          <w:color w:val="0000FF"/>
-        </w:rPr>
       </w:pPr>
     </w:p>
     <w:p>
@@ -286,23 +265,48 @@
           <w:ilvl w:val="0"/>
           <w:numId w:val="3"/>
         </w:numPr>
-        <w:rPr>
-          <w:color w:val="0000FF"/>
-        </w:rPr>
-      </w:pPr>
-      <w:r>
-        <w:rPr>
-          <w:color w:val="0000FF"/>
-        </w:rPr>
+      </w:pPr>
+      <w:r>
         <w:t>Driver version:  _______________________________________</w:t>
       </w:r>
     </w:p>
     <w:p>
       <w:pPr>
         <w:pStyle w:val="Default"/>
-        <w:rPr>
-          <w:color w:val="0000FF"/>
-        </w:rPr>
+      </w:pPr>
+    </w:p>
+    <w:p>
+      <w:pPr>
+        <w:pStyle w:val="Default"/>
+      </w:pPr>
+      <w:r>
+        <w:t>Go into “Network and Sharing Center” (right click on the networking icon in the lower right corner of the Desktop). Select “Change adapter settings” from the left hand column. Right click on the Ethernet connection and select “Disable”.</w:t>
+      </w:r>
+    </w:p>
+    <w:p>
+      <w:pPr>
+        <w:pStyle w:val="Default"/>
+      </w:pPr>
+    </w:p>
+    <w:p>
+      <w:pPr>
+        <w:pStyle w:val="Default"/>
+      </w:pPr>
+      <w:r>
+        <w:t xml:space="preserve">Be sure that the front panel USB ports are connected to the motherboard and plug the </w:t>
+      </w:r>
+      <w:proofErr w:type="spellStart"/>
+      <w:r>
+        <w:t>WiFi</w:t>
+      </w:r>
+      <w:proofErr w:type="spellEnd"/>
+      <w:r>
+        <w:t xml:space="preserve"> adapter into one of the front panel USB ports.</w:t>
+      </w:r>
+    </w:p>
+    <w:p>
+      <w:pPr>
+        <w:pStyle w:val="Default"/>
       </w:pPr>
     </w:p>
     <w:p>
@@ -310,43 +314,32 @@
         <w:pStyle w:val="Default"/>
         <w:rPr>
           <w:b/>
-          <w:color w:val="0000FF"/>
         </w:rPr>
       </w:pPr>
       <w:r>
-        <w:rPr>
-          <w:color w:val="0000FF"/>
-        </w:rPr>
-        <w:t xml:space="preserve">Install the driver. Locate </w:t>
-      </w:r>
-      <w:r>
-        <w:rPr>
-          <w:color w:val="0000FF"/>
-        </w:rPr>
+        <w:t xml:space="preserve">Locate </w:t>
+      </w:r>
+      <w:r>
         <w:t xml:space="preserve">and connect to </w:t>
       </w:r>
       <w:r>
-        <w:rPr>
-          <w:color w:val="0000FF"/>
-        </w:rPr>
         <w:t xml:space="preserve">the wireless network </w:t>
       </w:r>
       <w:r>
-        <w:rPr>
-          <w:color w:val="0000FF"/>
-        </w:rPr>
-        <w:t xml:space="preserve">set up for CPADS </w:t>
-      </w:r>
-      <w:r>
-        <w:rPr>
-          <w:color w:val="0000FF"/>
-        </w:rPr>
+        <w:t xml:space="preserve">set up for </w:t>
+      </w:r>
+      <w:r>
+        <w:t>this lab</w:t>
+      </w:r>
+      <w:r>
+        <w:t xml:space="preserve"> </w:t>
+      </w:r>
+      <w:r>
         <w:t>(</w:t>
       </w:r>
       <w:r>
         <w:rPr>
           <w:b/>
-          <w:color w:val="0000FF"/>
         </w:rPr>
         <w:t>DO</w:t>
       </w:r>
@@ -354,64 +347,36 @@
         <w:rPr>
           <w:b/>
           <w:bCs/>
-          <w:color w:val="0000FF"/>
         </w:rPr>
         <w:t xml:space="preserve"> NOT</w:t>
       </w:r>
       <w:r>
-        <w:rPr>
-          <w:color w:val="0000FF"/>
-        </w:rPr>
         <w:t xml:space="preserve"> </w:t>
       </w:r>
       <w:r>
-        <w:rPr>
-          <w:color w:val="0000FF"/>
-        </w:rPr>
         <w:t xml:space="preserve">connect to the </w:t>
       </w:r>
       <w:proofErr w:type="spellStart"/>
       <w:r>
-        <w:rPr>
-          <w:color w:val="0000FF"/>
-        </w:rPr>
         <w:t>ycp</w:t>
       </w:r>
       <w:proofErr w:type="spellEnd"/>
       <w:r>
-        <w:rPr>
-          <w:color w:val="0000FF"/>
-        </w:rPr>
         <w:t xml:space="preserve"> </w:t>
       </w:r>
       <w:r>
-        <w:rPr>
-          <w:color w:val="0000FF"/>
-        </w:rPr>
         <w:t>wireless network</w:t>
       </w:r>
       <w:r>
-        <w:rPr>
-          <w:color w:val="0000FF"/>
-        </w:rPr>
         <w:t>)</w:t>
       </w:r>
       <w:r>
-        <w:rPr>
-          <w:color w:val="0000FF"/>
-        </w:rPr>
         <w:t xml:space="preserve">.  When prompted for a network password, </w:t>
       </w:r>
       <w:r>
-        <w:rPr>
-          <w:color w:val="0000FF"/>
-        </w:rPr>
         <w:t>use</w:t>
       </w:r>
       <w:r>
-        <w:rPr>
-          <w:color w:val="0000FF"/>
-        </w:rPr>
         <w:t xml:space="preserve">: </w:t>
       </w:r>
       <w:proofErr w:type="spellStart"/>
@@ -419,7 +384,6 @@
         <w:rPr>
           <w:rFonts w:ascii="Courier New" w:hAnsi="Courier New"/>
           <w:b/>
-          <w:color w:val="0000FF"/>
           <w:sz w:val="20"/>
           <w:szCs w:val="20"/>
         </w:rPr>
@@ -430,9 +394,6 @@
     <w:p>
       <w:pPr>
         <w:pStyle w:val="Default"/>
-        <w:rPr>
-          <w:color w:val="0000FF"/>
-        </w:rPr>
       </w:pPr>
     </w:p>
     <w:p>
@@ -442,45 +403,27 @@
           <w:ilvl w:val="0"/>
           <w:numId w:val="5"/>
         </w:numPr>
-        <w:rPr>
-          <w:color w:val="0000FF"/>
-        </w:rPr>
-      </w:pPr>
-      <w:r>
-        <w:rPr>
-          <w:color w:val="0000FF"/>
-        </w:rPr>
+      </w:pPr>
+      <w:r>
         <w:t>SSID:  ___________________________________________</w:t>
       </w:r>
     </w:p>
     <w:p>
       <w:pPr>
         <w:pStyle w:val="Default"/>
-        <w:rPr>
-          <w:color w:val="0000FF"/>
-        </w:rPr>
-      </w:pPr>
-    </w:p>
-    <w:p>
-      <w:pPr>
-        <w:pStyle w:val="Default"/>
-        <w:rPr>
-          <w:color w:val="0000FF"/>
-        </w:rPr>
-      </w:pPr>
-      <w:r>
-        <w:rPr>
-          <w:color w:val="0000FF"/>
-        </w:rPr>
+      </w:pPr>
+    </w:p>
+    <w:p>
+      <w:pPr>
+        <w:pStyle w:val="Default"/>
+      </w:pPr>
+      <w:r>
         <w:t>Since this wireless network has a DHCP server, determine the IP address assigned to your network card</w:t>
       </w:r>
     </w:p>
     <w:p>
       <w:pPr>
         <w:pStyle w:val="Default"/>
-        <w:rPr>
-          <w:color w:val="0000FF"/>
-        </w:rPr>
       </w:pPr>
     </w:p>
     <w:p>
@@ -490,29 +433,17 @@
           <w:ilvl w:val="0"/>
           <w:numId w:val="5"/>
         </w:numPr>
-        <w:rPr>
-          <w:color w:val="0000FF"/>
-        </w:rPr>
-      </w:pPr>
-      <w:r>
-        <w:rPr>
-          <w:color w:val="0000FF"/>
-        </w:rPr>
+      </w:pPr>
+      <w:r>
         <w:t>IP Address</w:t>
       </w:r>
       <w:r>
-        <w:rPr>
-          <w:color w:val="0000FF"/>
-        </w:rPr>
         <w:t>:  ___________________________________________</w:t>
       </w:r>
     </w:p>
     <w:p>
       <w:pPr>
         <w:pStyle w:val="Default"/>
-        <w:rPr>
-          <w:color w:val="0000FF"/>
-        </w:rPr>
       </w:pPr>
     </w:p>
     <w:p>
@@ -535,225 +466,22 @@
           <w:rFonts w:ascii="Arial" w:hAnsi="Arial"/>
           <w:b/>
           <w:bCs/>
-          <w:color w:val="0000FF"/>
           <w:sz w:val="28"/>
           <w:szCs w:val="28"/>
         </w:rPr>
       </w:pPr>
-      <w:r>
+    </w:p>
+    <w:p>
+      <w:pPr>
+        <w:pStyle w:val="Default"/>
         <w:rPr>
           <w:rFonts w:ascii="Arial" w:hAnsi="Arial"/>
           <w:b/>
           <w:bCs/>
-          <w:color w:val="0000FF"/>
           <w:sz w:val="28"/>
           <w:szCs w:val="28"/>
         </w:rPr>
-        <w:t>2</w:t>
-      </w:r>
-      <w:r>
-        <w:rPr>
-          <w:rFonts w:ascii="Arial" w:hAnsi="Arial"/>
-          <w:b/>
-          <w:bCs/>
-          <w:color w:val="0000FF"/>
-          <w:sz w:val="28"/>
-          <w:szCs w:val="28"/>
-        </w:rPr>
-        <w:t>. Access Point Information</w:t>
-      </w:r>
-    </w:p>
-    <w:p>
-      <w:pPr>
-        <w:pStyle w:val="Default"/>
-        <w:rPr>
-          <w:i/>
-          <w:iCs/>
-          <w:color w:val="0000FF"/>
-          <w:u w:val="single"/>
-        </w:rPr>
-      </w:pPr>
-    </w:p>
-    <w:p>
-      <w:pPr>
-        <w:pStyle w:val="Default"/>
-        <w:rPr>
-          <w:color w:val="0000FF"/>
-        </w:rPr>
-      </w:pPr>
-      <w:r>
-        <w:rPr>
-          <w:color w:val="0000FF"/>
-        </w:rPr>
-        <w:t xml:space="preserve">Using a web browser, log into the </w:t>
-      </w:r>
-      <w:r>
-        <w:rPr>
-          <w:i/>
-          <w:iCs/>
-          <w:color w:val="0000FF"/>
-        </w:rPr>
-        <w:t>access point</w:t>
-      </w:r>
-      <w:r>
-        <w:rPr>
-          <w:color w:val="0000FF"/>
-        </w:rPr>
-        <w:t xml:space="preserve"> using </w:t>
-      </w:r>
-    </w:p>
-    <w:p>
-      <w:pPr>
-        <w:pStyle w:val="Default"/>
-        <w:rPr>
-          <w:color w:val="0000FF"/>
-        </w:rPr>
-      </w:pPr>
-    </w:p>
-    <w:p>
-      <w:pPr>
-        <w:pStyle w:val="Default"/>
-        <w:ind w:left="709"/>
-        <w:rPr>
-          <w:rFonts w:ascii="Courier New" w:hAnsi="Courier New"/>
-          <w:sz w:val="20"/>
-          <w:szCs w:val="20"/>
-        </w:rPr>
-      </w:pPr>
-      <w:r>
-        <w:rPr>
-          <w:rFonts w:ascii="Courier New" w:hAnsi="Courier New"/>
-          <w:sz w:val="20"/>
-          <w:szCs w:val="20"/>
-        </w:rPr>
-        <w:t>URL:</w:t>
-      </w:r>
-      <w:r>
-        <w:rPr>
-          <w:rFonts w:ascii="Courier New" w:hAnsi="Courier New"/>
-          <w:sz w:val="20"/>
-          <w:szCs w:val="20"/>
-        </w:rPr>
-        <w:tab/>
-      </w:r>
-      <w:r>
-        <w:rPr>
-          <w:rFonts w:ascii="Courier New" w:hAnsi="Courier New"/>
-          <w:b/>
-          <w:sz w:val="20"/>
-          <w:szCs w:val="20"/>
-        </w:rPr>
-        <w:t>192.168.1.1</w:t>
-      </w:r>
-      <w:bookmarkStart w:id="0" w:name="_GoBack"/>
-      <w:bookmarkEnd w:id="0"/>
-    </w:p>
-    <w:p>
-      <w:pPr>
-        <w:pStyle w:val="Default"/>
-        <w:ind w:left="709"/>
-        <w:rPr>
-          <w:rFonts w:ascii="Courier New" w:hAnsi="Courier New"/>
-          <w:color w:val="0000FF"/>
-          <w:sz w:val="20"/>
-          <w:szCs w:val="20"/>
-        </w:rPr>
-      </w:pPr>
-      <w:proofErr w:type="gramStart"/>
-      <w:r>
-        <w:rPr>
-          <w:rFonts w:ascii="Courier New" w:hAnsi="Courier New"/>
-          <w:color w:val="0000FF"/>
-          <w:sz w:val="20"/>
-          <w:szCs w:val="20"/>
-        </w:rPr>
-        <w:t>password</w:t>
-      </w:r>
-      <w:proofErr w:type="gramEnd"/>
-      <w:r>
-        <w:rPr>
-          <w:rFonts w:ascii="Courier New" w:hAnsi="Courier New"/>
-          <w:color w:val="0000FF"/>
-          <w:sz w:val="20"/>
-          <w:szCs w:val="20"/>
-        </w:rPr>
-        <w:t xml:space="preserve">: </w:t>
-      </w:r>
-      <w:proofErr w:type="spellStart"/>
-      <w:r>
-        <w:rPr>
-          <w:rFonts w:ascii="Courier New" w:hAnsi="Courier New"/>
-          <w:b/>
-          <w:color w:val="0000FF"/>
-          <w:sz w:val="20"/>
-          <w:szCs w:val="20"/>
-        </w:rPr>
-        <w:t>ycpcsRouter</w:t>
-      </w:r>
-      <w:proofErr w:type="spellEnd"/>
-    </w:p>
-    <w:p>
-      <w:pPr>
-        <w:pStyle w:val="Default"/>
-        <w:ind w:left="709"/>
-        <w:rPr>
-          <w:color w:val="0000FF"/>
-        </w:rPr>
-      </w:pPr>
-    </w:p>
-    <w:p>
-      <w:pPr>
-        <w:pStyle w:val="Default"/>
-        <w:rPr>
-          <w:iCs/>
-          <w:color w:val="0000FF"/>
-        </w:rPr>
-      </w:pPr>
-      <w:r>
-        <w:rPr>
-          <w:color w:val="0000FF"/>
-        </w:rPr>
-        <w:t xml:space="preserve">Determine the MAC address of the </w:t>
-      </w:r>
-      <w:r>
-        <w:rPr>
-          <w:i/>
-          <w:iCs/>
-          <w:color w:val="0000FF"/>
-        </w:rPr>
-        <w:t>router</w:t>
-      </w:r>
-      <w:r>
-        <w:rPr>
-          <w:iCs/>
-          <w:color w:val="0000FF"/>
-        </w:rPr>
-        <w:t xml:space="preserve"> (check the Device List for the router info)</w:t>
-      </w:r>
-    </w:p>
-    <w:p>
-      <w:pPr>
-        <w:pStyle w:val="Default"/>
-        <w:ind w:left="709"/>
-        <w:rPr>
-          <w:color w:val="0000FF"/>
-        </w:rPr>
-      </w:pPr>
-    </w:p>
-    <w:p>
-      <w:pPr>
-        <w:pStyle w:val="Default"/>
-        <w:ind w:left="709"/>
-        <w:rPr>
-          <w:color w:val="0000FF"/>
-        </w:rPr>
-      </w:pPr>
-      <w:r>
-        <w:rPr>
-          <w:color w:val="0000FF"/>
-        </w:rPr>
-        <w:t>_______________________________________________________</w:t>
-      </w:r>
+      </w:pPr>
     </w:p>
     <w:p>
       <w:pPr>
@@ -775,7 +503,7 @@
           <w:szCs w:val="28"/>
         </w:rPr>
         <w:lastRenderedPageBreak/>
-        <w:t>3</w:t>
+        <w:t>2</w:t>
       </w:r>
       <w:r>
         <w:rPr>
@@ -785,27 +513,7 @@
           <w:sz w:val="28"/>
           <w:szCs w:val="28"/>
         </w:rPr>
-        <w:t>. Throughput Measurement (Un</w:t>
-      </w:r>
-      <w:r>
-        <w:rPr>
-          <w:rFonts w:ascii="Arial" w:hAnsi="Arial"/>
-          <w:b/>
-          <w:bCs/>
-          <w:sz w:val="28"/>
-          <w:szCs w:val="28"/>
-        </w:rPr>
-        <w:t>encrypted</w:t>
-      </w:r>
-      <w:r>
-        <w:rPr>
-          <w:rFonts w:ascii="Arial" w:hAnsi="Arial"/>
-          <w:b/>
-          <w:bCs/>
-          <w:sz w:val="28"/>
-          <w:szCs w:val="28"/>
-        </w:rPr>
-        <w:t>)</w:t>
+        <w:t>. Throughput Measurement</w:t>
       </w:r>
     </w:p>
     <w:p>
@@ -821,23 +529,14 @@
     <w:p>
       <w:pPr>
         <w:pStyle w:val="Default"/>
-        <w:rPr>
-          <w:color w:val="0000FF"/>
-        </w:rPr>
-      </w:pPr>
-      <w:r>
-        <w:rPr>
-          <w:color w:val="0000FF"/>
-        </w:rPr>
+      </w:pPr>
+      <w:r>
         <w:t>We will now perform the same crude measurement of the wireless speed as we did with the wired.</w:t>
       </w:r>
     </w:p>
     <w:p>
       <w:pPr>
         <w:pStyle w:val="Default"/>
-        <w:rPr>
-          <w:color w:val="0000FF"/>
-        </w:rPr>
       </w:pPr>
     </w:p>
     <w:p>
@@ -847,76 +546,60 @@
           <w:ilvl w:val="0"/>
           <w:numId w:val="1"/>
         </w:numPr>
-        <w:rPr>
-          <w:color w:val="0000FF"/>
-        </w:rPr>
-      </w:pPr>
-      <w:r>
-        <w:rPr>
-          <w:color w:val="0000FF"/>
-        </w:rPr>
+      </w:pPr>
+      <w:r>
         <w:t xml:space="preserve">Open </w:t>
       </w:r>
       <w:r>
         <w:rPr>
           <w:rFonts w:ascii="Courier New" w:hAnsi="Courier New"/>
-          <w:color w:val="0000FF"/>
           <w:sz w:val="20"/>
           <w:szCs w:val="20"/>
         </w:rPr>
         <w:t>Task Manager (Ctrl-Alt-Del)</w:t>
       </w:r>
       <w:r>
-        <w:rPr>
-          <w:color w:val="0000FF"/>
-        </w:rPr>
         <w:t xml:space="preserve"> and select the </w:t>
       </w:r>
       <w:r>
         <w:rPr>
           <w:rFonts w:ascii="Courier New" w:hAnsi="Courier New"/>
-          <w:color w:val="0000FF"/>
           <w:sz w:val="20"/>
           <w:szCs w:val="20"/>
         </w:rPr>
-        <w:t>Networking</w:t>
-      </w:r>
-      <w:r>
-        <w:rPr>
-          <w:color w:val="0000FF"/>
-        </w:rPr>
-        <w:t xml:space="preserve"> tab.</w:t>
-      </w:r>
-    </w:p>
-    <w:p>
-      <w:pPr>
-        <w:pStyle w:val="Default"/>
-        <w:rPr>
-          <w:color w:val="0000FF"/>
-        </w:rPr>
+        <w:t>Performance -&gt; Ethernet</w:t>
+      </w:r>
+      <w:r>
+        <w:t xml:space="preserve"> </w:t>
+      </w:r>
+      <w:proofErr w:type="gramStart"/>
+      <w:r>
+        <w:t>tab</w:t>
+      </w:r>
+      <w:proofErr w:type="gramEnd"/>
+      <w:r>
+        <w:t>.</w:t>
+      </w:r>
+    </w:p>
+    <w:p>
+      <w:pPr>
+        <w:pStyle w:val="Default"/>
       </w:pPr>
     </w:p>
     <w:p>
       <w:pPr>
         <w:pStyle w:val="Default"/>
         <w:ind w:left="709"/>
-        <w:rPr>
-          <w:color w:val="0000FF"/>
-        </w:rPr>
       </w:pPr>
       <w:r>
         <w:rPr>
           <w:rFonts w:ascii="Courier New" w:hAnsi="Courier New"/>
-          <w:color w:val="0000FF"/>
           <w:sz w:val="20"/>
           <w:szCs w:val="20"/>
         </w:rPr>
         <w:t>Link Speed</w:t>
       </w:r>
       <w:r>
-        <w:rPr>
-          <w:color w:val="0000FF"/>
-        </w:rPr>
         <w:t>:  ___________________________________________________</w:t>
       </w:r>
     </w:p>
@@ -941,7 +624,12 @@
         <w:t>theoretical</w:t>
       </w:r>
       <w:r>
-        <w:t xml:space="preserve"> maximum (unsecured) transfer rate.</w:t>
+        <w:t xml:space="preserve"> maximum (</w:t>
+      </w:r>
+      <w:bookmarkStart w:id="0" w:name="_GoBack"/>
+      <w:bookmarkEnd w:id="0"/>
+      <w:r>
+        <w:t>secured) transfer rate.</w:t>
       </w:r>
     </w:p>
     <w:p>
@@ -1164,7 +852,7 @@
           <w:sz w:val="28"/>
           <w:szCs w:val="28"/>
         </w:rPr>
-        <w:t>4</w:t>
+        <w:t>3</w:t>
       </w:r>
       <w:r>
         <w:rPr>
@@ -1515,7 +1203,10 @@
               <w:t>802.11ac</w:t>
             </w:r>
             <w:r>
-              <w:t xml:space="preserve"> (open)</w:t>
+              <w:t xml:space="preserve"> (secure</w:t>
+            </w:r>
+            <w:r>
+              <w:t>)</w:t>
             </w:r>
           </w:p>
         </w:tc>
@@ -1674,10 +1365,7 @@
       <w:pStyle w:val="Header"/>
     </w:pPr>
     <w:r>
-      <w:t>C</w:t>
-    </w:r>
-    <w:r>
-      <w:t>S100</w:t>
+      <w:t>CS100</w:t>
     </w:r>
     <w:r>
       <w:tab/>

</xml_diff>